<commit_message>
update cv and lettre moti
</commit_message>
<xml_diff>
--- a/CSS/Lettre-de-motivation.docx
+++ b/CSS/Lettre-de-motivation.docx
@@ -153,7 +153,28 @@
           <w:rFonts w:ascii="Calibri" w:eastAsia="Calibri" w:hAnsi="Calibri" w:cs="Calibri"/>
           <w:color w:val="000000"/>
         </w:rPr>
-        <w:t>07/01/2021</w:t>
+        <w:t>21</w:t>
+      </w:r>
+      <w:r>
+        <w:rPr>
+          <w:rFonts w:ascii="Calibri" w:eastAsia="Calibri" w:hAnsi="Calibri" w:cs="Calibri"/>
+          <w:color w:val="000000"/>
+        </w:rPr>
+        <w:t>/0</w:t>
+      </w:r>
+      <w:r>
+        <w:rPr>
+          <w:rFonts w:ascii="Calibri" w:eastAsia="Calibri" w:hAnsi="Calibri" w:cs="Calibri"/>
+          <w:color w:val="000000"/>
+        </w:rPr>
+        <w:t>2</w:t>
+      </w:r>
+      <w:r>
+        <w:rPr>
+          <w:rFonts w:ascii="Calibri" w:eastAsia="Calibri" w:hAnsi="Calibri" w:cs="Calibri"/>
+          <w:color w:val="000000"/>
+        </w:rPr>
+        <w:t>/2021</w:t>
       </w:r>
       <w:r>
         <w:rPr>
@@ -513,14 +534,14 @@
           <w:rFonts w:ascii="Calibri" w:eastAsia="Calibri" w:hAnsi="Calibri" w:cs="Calibri"/>
           <w:color w:val="000000"/>
         </w:rPr>
-        <w:t xml:space="preserve"> DK Digital</w:t>
-      </w:r>
-      <w:r>
-        <w:rPr>
-          <w:rFonts w:ascii="Calibri" w:eastAsia="Calibri" w:hAnsi="Calibri" w:cs="Calibri"/>
-          <w:color w:val="000000"/>
-        </w:rPr>
-        <w:t xml:space="preserve"> et son cœur d'activité et je suis convaincu que vos savoir-faire sont en adéquation avec mes aspirations et mes compétences.</w:t>
+        <w:t xml:space="preserve"> </w:t>
+      </w:r>
+      <w:r>
+        <w:rPr>
+          <w:rFonts w:ascii="Calibri" w:eastAsia="Calibri" w:hAnsi="Calibri" w:cs="Calibri"/>
+          <w:color w:val="000000"/>
+        </w:rPr>
+        <w:t>et son cœur d'activité et je suis convaincu que vos savoir-faire sont en adéquation avec mes aspirations et mes compétences.</w:t>
       </w:r>
     </w:p>
     <w:p>

</xml_diff>